<commit_message>
Inclusão da pasta Imagem_App e Alteração na documentação
</commit_message>
<xml_diff>
--- a/Trabalhos/Exercicio_Avaliativo_AV/IMC CalculaPro.docx
+++ b/Trabalhos/Exercicio_Avaliativo_AV/IMC CalculaPro.docx
@@ -527,42 +527,6 @@
     </w:p>
     <w:p>
       <w:pPr>
-        <w:rPr>
-          <w:b/>
-          <w:bCs/>
-          <w:sz w:val="24"/>
-        </w:rPr>
-      </w:pPr>
-    </w:p>
-    <w:p>
-      <w:pPr>
-        <w:rPr>
-          <w:b/>
-          <w:bCs/>
-          <w:sz w:val="24"/>
-        </w:rPr>
-      </w:pPr>
-    </w:p>
-    <w:p>
-      <w:pPr>
-        <w:rPr>
-          <w:b/>
-          <w:bCs/>
-          <w:sz w:val="24"/>
-        </w:rPr>
-      </w:pPr>
-    </w:p>
-    <w:p>
-      <w:pPr>
-        <w:rPr>
-          <w:b/>
-          <w:bCs/>
-          <w:sz w:val="24"/>
-        </w:rPr>
-      </w:pPr>
-    </w:p>
-    <w:p>
-      <w:pPr>
         <w:jc w:val="center"/>
         <w:rPr>
           <w:b/>
@@ -576,6 +540,7 @@
           <w:bCs/>
           <w:sz w:val="24"/>
         </w:rPr>
+        <w:lastRenderedPageBreak/>
         <w:t xml:space="preserve">IMC </w:t>
       </w:r>
       <w:proofErr w:type="spellStart"/>
@@ -1069,42 +1034,9 @@
       </w:r>
     </w:p>
     <w:p>
-      <w:pPr>
-        <w:rPr>
-          <w:b/>
-          <w:bCs/>
-        </w:rPr>
-      </w:pPr>
-      <w:r>
-        <w:lastRenderedPageBreak/>
+      <w:r>
         <w:br/>
       </w:r>
-    </w:p>
-    <w:p>
-      <w:pPr>
-        <w:rPr>
-          <w:b/>
-          <w:bCs/>
-        </w:rPr>
-      </w:pPr>
-    </w:p>
-    <w:p>
-      <w:pPr>
-        <w:rPr>
-          <w:b/>
-          <w:bCs/>
-        </w:rPr>
-      </w:pPr>
-    </w:p>
-    <w:p>
-      <w:pPr>
-        <w:rPr>
-          <w:b/>
-          <w:bCs/>
-        </w:rPr>
-      </w:pPr>
-    </w:p>
-    <w:p>
       <w:r>
         <w:rPr>
           <w:b/>
@@ -1178,20 +1110,15 @@
     </w:p>
     <w:p>
       <w:pPr>
-        <w:pStyle w:val="PargrafodaLista"/>
-        <w:ind w:left="1428"/>
-      </w:pPr>
-    </w:p>
-    <w:p>
-      <w:pPr>
-        <w:rPr>
-          <w:b/>
-        </w:rPr>
-      </w:pPr>
-      <w:r>
-        <w:rPr>
-          <w:b/>
-        </w:rPr>
+        <w:rPr>
+          <w:b/>
+        </w:rPr>
+      </w:pPr>
+      <w:r>
+        <w:rPr>
+          <w:b/>
+        </w:rPr>
+        <w:lastRenderedPageBreak/>
         <w:t>1.4</w:t>
       </w:r>
       <w:r>
@@ -1363,7 +1290,17 @@
     </w:p>
     <w:p/>
     <w:p>
-      <w:r>
+      <w:pPr>
+        <w:rPr>
+          <w:b/>
+          <w:bCs/>
+        </w:rPr>
+      </w:pPr>
+      <w:r>
+        <w:rPr>
+          <w:b/>
+          <w:bCs/>
+        </w:rPr>
         <w:t>3- Arquivos do projeto:</w:t>
       </w:r>
     </w:p>
@@ -1525,7 +1462,6 @@
         <w:ind w:left="1068" w:firstLine="348"/>
       </w:pPr>
       <w:r>
-        <w:lastRenderedPageBreak/>
         <w:t xml:space="preserve">O método </w:t>
       </w:r>
       <w:proofErr w:type="spellStart"/>
@@ -1777,6 +1713,7 @@
         <w:ind w:left="1068"/>
       </w:pPr>
       <w:r>
+        <w:lastRenderedPageBreak/>
         <w:t xml:space="preserve">- Uma instância da classe Login é criada, associada à janela principal (root) e o método </w:t>
       </w:r>
       <w:proofErr w:type="spellStart"/>
@@ -1797,6 +1734,10 @@
       <w:pPr>
         <w:pStyle w:val="PargrafodaLista"/>
         <w:ind w:left="1068"/>
+        <w:rPr>
+          <w:b/>
+          <w:bCs/>
+        </w:rPr>
       </w:pPr>
       <w:proofErr w:type="spellStart"/>
       <w:r>
@@ -1829,12 +1770,6 @@
         </w:rPr>
         <w:t xml:space="preserve"> como administrador use o login: admin e a senha: 123</w:t>
       </w:r>
-    </w:p>
-    <w:p>
-      <w:pPr>
-        <w:pStyle w:val="PargrafodaLista"/>
-        <w:ind w:left="1068"/>
-      </w:pPr>
     </w:p>
     <w:p>
       <w:pPr>
@@ -2028,24 +1963,7 @@
         <w:ind w:left="1068"/>
       </w:pPr>
     </w:p>
-    <w:p>
-      <w:pPr>
-        <w:pStyle w:val="PargrafodaLista"/>
-        <w:ind w:left="1068"/>
-      </w:pPr>
-    </w:p>
-    <w:p>
-      <w:pPr>
-        <w:pStyle w:val="PargrafodaLista"/>
-        <w:ind w:left="1068"/>
-      </w:pPr>
-    </w:p>
-    <w:p>
-      <w:pPr>
-        <w:pStyle w:val="PargrafodaLista"/>
-        <w:ind w:left="1068"/>
-      </w:pPr>
-    </w:p>
+    <w:p/>
     <w:p>
       <w:pPr>
         <w:pStyle w:val="PargrafodaLista"/>
@@ -2254,7 +2172,6 @@
         <w:ind w:left="1068" w:firstLine="348"/>
       </w:pPr>
       <w:r>
-        <w:lastRenderedPageBreak/>
         <w:t>- Uma imagem é carregada e exibida na janela.</w:t>
       </w:r>
     </w:p>
@@ -2281,27 +2198,21 @@
         <w:pStyle w:val="PargrafodaLista"/>
         <w:ind w:left="1416"/>
       </w:pPr>
-    </w:p>
-    <w:p>
-      <w:pPr>
-        <w:pStyle w:val="PargrafodaLista"/>
-        <w:ind w:left="1416"/>
-      </w:pPr>
       <w:r>
         <w:rPr>
           <w:noProof/>
         </w:rPr>
         <w:drawing>
-          <wp:anchor distT="0" distB="0" distL="114300" distR="114300" simplePos="0" relativeHeight="251660288" behindDoc="0" locked="0" layoutInCell="1" allowOverlap="1" wp14:anchorId="4A4B2960" wp14:editId="561D4682">
+          <wp:anchor distT="0" distB="0" distL="114300" distR="114300" simplePos="0" relativeHeight="251660288" behindDoc="0" locked="0" layoutInCell="1" allowOverlap="1" wp14:anchorId="4A4B2960" wp14:editId="5D116839">
             <wp:simplePos x="0" y="0"/>
             <wp:positionH relativeFrom="margin">
-              <wp:align>center</wp:align>
+              <wp:posOffset>1320165</wp:posOffset>
             </wp:positionH>
             <wp:positionV relativeFrom="paragraph">
-              <wp:posOffset>5080</wp:posOffset>
+              <wp:posOffset>40870</wp:posOffset>
             </wp:positionV>
-            <wp:extent cx="3093588" cy="3324225"/>
-            <wp:effectExtent l="0" t="0" r="0" b="0"/>
+            <wp:extent cx="2924175" cy="3142181"/>
+            <wp:effectExtent l="0" t="0" r="0" b="1270"/>
             <wp:wrapNone/>
             <wp:docPr id="1582602555" name="Imagem 3" descr="Interface gráfica do usuário, Aplicativo, Site&#10;&#10;Descrição gerada automaticamente"/>
             <wp:cNvGraphicFramePr>
@@ -2329,7 +2240,7 @@
                   <pic:spPr>
                     <a:xfrm>
                       <a:off x="0" y="0"/>
-                      <a:ext cx="3093588" cy="3324225"/>
+                      <a:ext cx="2926082" cy="3144230"/>
                     </a:xfrm>
                     <a:prstGeom prst="rect">
                       <a:avLst/>
@@ -2380,6 +2291,12 @@
     </w:p>
     <w:p>
       <w:pPr>
+        <w:pStyle w:val="PargrafodaLista"/>
+        <w:ind w:left="1416"/>
+      </w:pPr>
+    </w:p>
+    <w:p>
+      <w:pPr>
         <w:ind w:left="708"/>
       </w:pPr>
     </w:p>
@@ -2402,27 +2319,8 @@
       <w:pPr>
         <w:ind w:left="708"/>
       </w:pPr>
-    </w:p>
-    <w:p>
-      <w:pPr>
-        <w:ind w:left="708"/>
-      </w:pPr>
-    </w:p>
-    <w:p>
-      <w:pPr>
-        <w:ind w:left="708"/>
-      </w:pPr>
-    </w:p>
-    <w:p>
-      <w:pPr>
-        <w:ind w:left="708"/>
-      </w:pPr>
-    </w:p>
-    <w:p>
-      <w:pPr>
-        <w:ind w:left="708"/>
-      </w:pPr>
-      <w:r>
+      <w:r>
+        <w:lastRenderedPageBreak/>
         <w:t xml:space="preserve">3.4 </w:t>
       </w:r>
       <w:r>
@@ -2828,7 +2726,6 @@
         <w:ind w:left="1068" w:firstLine="348"/>
       </w:pPr>
       <w:r>
-        <w:lastRenderedPageBreak/>
         <w:t xml:space="preserve">- Define colunas e cabeçalhos para a </w:t>
       </w:r>
       <w:proofErr w:type="spellStart"/>
@@ -3117,6 +3014,7 @@
         <w:rPr>
           <w:noProof/>
         </w:rPr>
+        <w:lastRenderedPageBreak/>
         <w:drawing>
           <wp:anchor distT="0" distB="0" distL="114300" distR="114300" simplePos="0" relativeHeight="251662336" behindDoc="0" locked="0" layoutInCell="1" allowOverlap="1" wp14:anchorId="736CEC89" wp14:editId="5596AB8A">
             <wp:simplePos x="0" y="0"/>
@@ -3272,12 +3170,6 @@
     </w:p>
     <w:p>
       <w:pPr>
-        <w:pStyle w:val="PargrafodaLista"/>
-        <w:ind w:left="1416"/>
-      </w:pPr>
-    </w:p>
-    <w:p>
-      <w:pPr>
         <w:ind w:firstLine="708"/>
       </w:pPr>
     </w:p>
@@ -3315,7 +3207,6 @@
         <w:ind w:left="708" w:firstLine="708"/>
       </w:pPr>
       <w:r>
-        <w:lastRenderedPageBreak/>
         <w:t xml:space="preserve">A classe </w:t>
       </w:r>
       <w:r>
@@ -3493,16 +3384,16 @@
           <w:noProof/>
         </w:rPr>
         <w:drawing>
-          <wp:anchor distT="0" distB="0" distL="114300" distR="114300" simplePos="0" relativeHeight="251663360" behindDoc="0" locked="0" layoutInCell="1" allowOverlap="1" wp14:anchorId="42C8E56B" wp14:editId="3D9E9A0F">
+          <wp:anchor distT="0" distB="0" distL="114300" distR="114300" simplePos="0" relativeHeight="251663360" behindDoc="0" locked="0" layoutInCell="1" allowOverlap="1" wp14:anchorId="42C8E56B" wp14:editId="35266628">
             <wp:simplePos x="0" y="0"/>
             <wp:positionH relativeFrom="margin">
-              <wp:posOffset>904875</wp:posOffset>
+              <wp:posOffset>1082041</wp:posOffset>
             </wp:positionH>
             <wp:positionV relativeFrom="paragraph">
-              <wp:posOffset>186690</wp:posOffset>
+              <wp:posOffset>62866</wp:posOffset>
             </wp:positionV>
-            <wp:extent cx="3400425" cy="3214089"/>
-            <wp:effectExtent l="0" t="0" r="0" b="5715"/>
+            <wp:extent cx="2990850" cy="2826958"/>
+            <wp:effectExtent l="0" t="0" r="0" b="0"/>
             <wp:wrapNone/>
             <wp:docPr id="1112192871" name="Imagem 6" descr="Interface gráfica do usuário, Aplicativo&#10;&#10;Descrição gerada automaticamente"/>
             <wp:cNvGraphicFramePr>
@@ -3530,7 +3421,7 @@
                   <pic:spPr>
                     <a:xfrm>
                       <a:off x="0" y="0"/>
-                      <a:ext cx="3400425" cy="3214089"/>
+                      <a:ext cx="2996186" cy="2832002"/>
                     </a:xfrm>
                     <a:prstGeom prst="rect">
                       <a:avLst/>
@@ -3603,54 +3494,6 @@
         <w:ind w:left="708" w:firstLine="708"/>
       </w:pPr>
     </w:p>
-    <w:p>
-      <w:pPr>
-        <w:pStyle w:val="PargrafodaLista"/>
-        <w:ind w:left="708" w:firstLine="708"/>
-      </w:pPr>
-    </w:p>
-    <w:p>
-      <w:pPr>
-        <w:pStyle w:val="PargrafodaLista"/>
-        <w:ind w:left="708" w:firstLine="708"/>
-      </w:pPr>
-    </w:p>
-    <w:p>
-      <w:pPr>
-        <w:pStyle w:val="PargrafodaLista"/>
-        <w:ind w:left="708" w:firstLine="708"/>
-      </w:pPr>
-    </w:p>
-    <w:p>
-      <w:pPr>
-        <w:pStyle w:val="PargrafodaLista"/>
-        <w:ind w:left="708" w:firstLine="708"/>
-      </w:pPr>
-    </w:p>
-    <w:p>
-      <w:pPr>
-        <w:pStyle w:val="PargrafodaLista"/>
-        <w:ind w:left="708" w:firstLine="708"/>
-      </w:pPr>
-    </w:p>
-    <w:p>
-      <w:pPr>
-        <w:pStyle w:val="PargrafodaLista"/>
-        <w:ind w:left="708" w:firstLine="708"/>
-      </w:pPr>
-    </w:p>
-    <w:p>
-      <w:pPr>
-        <w:pStyle w:val="PargrafodaLista"/>
-        <w:ind w:left="708" w:firstLine="708"/>
-      </w:pPr>
-    </w:p>
-    <w:p>
-      <w:pPr>
-        <w:pStyle w:val="PargrafodaLista"/>
-        <w:ind w:left="708" w:firstLine="708"/>
-      </w:pPr>
-    </w:p>
     <w:p/>
     <w:p>
       <w:pPr>
@@ -3665,6 +3508,7 @@
           <w:b/>
           <w:bCs/>
         </w:rPr>
+        <w:lastRenderedPageBreak/>
         <w:t>bancoDeDados.py</w:t>
       </w:r>
       <w:r>
@@ -3820,7 +3664,6 @@
         <w:ind w:left="1068" w:firstLine="348"/>
       </w:pPr>
       <w:r>
-        <w:lastRenderedPageBreak/>
         <w:t xml:space="preserve">O método </w:t>
       </w:r>
       <w:proofErr w:type="spellStart"/>
@@ -4053,6 +3896,96 @@
       </w:pPr>
     </w:p>
     <w:p/>
+    <w:p/>
+    <w:p/>
+    <w:p/>
+    <w:p/>
+    <w:p/>
+    <w:p/>
+    <w:p/>
+    <w:p/>
+    <w:p/>
+    <w:p>
+      <w:pPr>
+        <w:rPr>
+          <w:b/>
+          <w:bCs/>
+        </w:rPr>
+      </w:pPr>
+      <w:r>
+        <w:rPr>
+          <w:b/>
+          <w:bCs/>
+        </w:rPr>
+        <w:t xml:space="preserve">4- Link do Repositório: </w:t>
+      </w:r>
+    </w:p>
+    <w:p>
+      <w:hyperlink r:id="rId12" w:history="1">
+        <w:r>
+          <w:rPr>
+            <w:rStyle w:val="Hyperlink"/>
+          </w:rPr>
+          <w:t>Atividades-com-Python/Trabalhos/</w:t>
+        </w:r>
+        <w:proofErr w:type="spellStart"/>
+        <w:r>
+          <w:rPr>
+            <w:rStyle w:val="Hyperlink"/>
+          </w:rPr>
+          <w:t>Exercicio</w:t>
+        </w:r>
+        <w:proofErr w:type="gramStart"/>
+        <w:r>
+          <w:rPr>
+            <w:rStyle w:val="Hyperlink"/>
+          </w:rPr>
+          <w:t>_Avaliativo</w:t>
+        </w:r>
+        <w:proofErr w:type="gramEnd"/>
+        <w:r>
+          <w:rPr>
+            <w:rStyle w:val="Hyperlink"/>
+          </w:rPr>
+          <w:t>_AV</w:t>
+        </w:r>
+        <w:proofErr w:type="spellEnd"/>
+        <w:r>
+          <w:rPr>
+            <w:rStyle w:val="Hyperlink"/>
+          </w:rPr>
+          <w:t xml:space="preserve"> </w:t>
+        </w:r>
+        <w:proofErr w:type="spellStart"/>
+        <w:r>
+          <w:rPr>
+            <w:rStyle w:val="Hyperlink"/>
+          </w:rPr>
+          <w:t>at</w:t>
+        </w:r>
+        <w:proofErr w:type="spellEnd"/>
+        <w:r>
+          <w:rPr>
+            <w:rStyle w:val="Hyperlink"/>
+          </w:rPr>
+          <w:t xml:space="preserve"> </w:t>
+        </w:r>
+        <w:proofErr w:type="spellStart"/>
+        <w:r>
+          <w:rPr>
+            <w:rStyle w:val="Hyperlink"/>
+          </w:rPr>
+          <w:t>main</w:t>
+        </w:r>
+        <w:proofErr w:type="spellEnd"/>
+        <w:r>
+          <w:rPr>
+            <w:rStyle w:val="Hyperlink"/>
+          </w:rPr>
+          <w:t xml:space="preserve"> · Jefferson-Pedro/Atividades-com-Python (github.com)</w:t>
+        </w:r>
+      </w:hyperlink>
+    </w:p>
     <w:sectPr>
       <w:pgSz w:w="11906" w:h="16838"/>
       <w:pgMar w:top="993" w:right="1701" w:bottom="1417" w:left="1701" w:header="708" w:footer="708" w:gutter="0"/>
@@ -6211,6 +6144,18 @@
       <w:lang w:eastAsia="pt-BR"/>
     </w:rPr>
   </w:style>
+  <w:style w:type="character" w:styleId="Hyperlink">
+    <w:name w:val="Hyperlink"/>
+    <w:basedOn w:val="Fontepargpadro"/>
+    <w:uiPriority w:val="99"/>
+    <w:semiHidden/>
+    <w:unhideWhenUsed/>
+    <w:rsid w:val="00071DB4"/>
+    <w:rPr>
+      <w:color w:val="0000FF"/>
+      <w:u w:val="single"/>
+    </w:rPr>
+  </w:style>
 </w:styles>
 </file>
 

</xml_diff>